<commit_message>
Second version of paper
</commit_message>
<xml_diff>
--- a/Final Paper v1.0.docx
+++ b/Final Paper v1.0.docx
@@ -72,9 +72,14 @@
         <w:t>University of Colorado Boulder</w:t>
       </w:r>
     </w:p>
-    <w:p/>
-    <w:p>
-      <w:pPr>
+    <w:p>
+      <w:pPr>
+        <w:ind w:firstLine="0"/>
+      </w:pPr>
+    </w:p>
+    <w:p>
+      <w:pPr>
+        <w:ind w:firstLine="0"/>
         <w:sectPr>
           <w:type w:val="continuous"/>
           <w:pgSz w:w="12240" w:h="15840" w:code="1"/>
@@ -98,7 +103,10 @@
         <w:pStyle w:val="BodyNoIndent"/>
       </w:pPr>
       <w:r>
-        <w:t>Will write at the very end.</w:t>
+        <w:t xml:space="preserve">Visualizations are an effective way for identifying the hidden patterns and new themes from a large set of data. In this paper, we explored the Lego dataset which contained millions of records and answered questions relevant to the set size and themes produced over the years.  We also detailed about our design decisions while producing two interactive visualizations; chord diagram and mix of histogram, pie chart. From these visualizations, we were able to extract some interesting patterns in the Lego datasets explaining which set and theme were produced most in the last decade and vice versa. </w:t>
+      </w:r>
+      <w:r>
+        <w:t>Finally, we also explained about the process of our data cleaning and joining from different tables of the Lego database.</w:t>
       </w:r>
     </w:p>
     <w:p>
@@ -112,10 +120,10 @@
         <w:t>Keywords</w:t>
       </w:r>
       <w:r>
-        <w:t>: R</w:t>
-      </w:r>
-      <w:r>
-        <w:t>adiosity, global illumination, constant time.</w:t>
+        <w:t>: Visualization, chord diagram, Lego</w:t>
+      </w:r>
+      <w:r>
+        <w:t>.</w:t>
       </w:r>
     </w:p>
     <w:p>
@@ -313,6 +321,7 @@
         <w:pStyle w:val="Heading1"/>
       </w:pPr>
       <w:r>
+        <w:lastRenderedPageBreak/>
         <w:t xml:space="preserve">Related Work </w:t>
       </w:r>
     </w:p>
@@ -360,122 +369,122 @@
         <w:t xml:space="preserve">A user study was done to understand the cognitive difficulties people have to go through when they are interacting with some uncommon visualization. In this experiment, three visualizations were selected; </w:t>
       </w:r>
       <w:r>
-        <w:t xml:space="preserve">parallel </w:t>
+        <w:t xml:space="preserve">parallel coordinate plot, chord diagram, tree map. </w:t>
+      </w:r>
+      <w:r>
+        <w:t>The research participants in the research selected the chord diagram mostly for attempting to understand the data. But it made the least sense to the participan</w:t>
+      </w:r>
+      <w:r>
+        <w:t>ts in terms of the understanding the colors of the chord whereas participants were easily able to identify the meaning about the size of the chord</w:t>
+      </w:r>
+      <w:r>
+        <w:t xml:space="preserve"> </w:t>
+      </w:r>
+      <w:r>
+        <w:t xml:space="preserve">arcs </w:t>
+      </w:r>
+      <w:r>
+        <w:t>[2].</w:t>
+      </w:r>
+      <w:r>
+        <w:t xml:space="preserve"> Chord diagram is categorized as an interactive way to show relationships within a dataset to highlight the hidden patterns. The width of the chord shows the strength between the relationships and colors show the different types of the categories. </w:t>
+      </w:r>
+      <w:r>
+        <w:t xml:space="preserve">The chord diagram also </w:t>
+      </w:r>
+      <w:r>
+        <w:t>has</w:t>
+      </w:r>
+      <w:r>
+        <w:t xml:space="preserve"> the ability to represent big data based on interactions for a year or more [3].</w:t>
+      </w:r>
+      <w:r>
+        <w:t xml:space="preserve"> </w:t>
+      </w:r>
+      <w:r>
+        <w:t xml:space="preserve">Chord diagrams are also used for the data analysis purpose of the protein-protein interaction </w:t>
+      </w:r>
+      <w:r>
+        <w:t>i</w:t>
+      </w:r>
+      <w:r>
+        <w:t>n a tool called NetworkAnalyst. Along with the chord diagram, heatmaps are also used as a visualization technique for the analysis of the interactions. The visualizations allow researchers to explore the large datasets and recognize connections, patterns between these interactions so new biological hypotheses can be generated</w:t>
+      </w:r>
+      <w:r>
+        <w:t>. In these chord visualizations, the arcs represent the shared genes and the chords represent the expressed genes</w:t>
+      </w:r>
+      <w:r>
+        <w:t xml:space="preserve"> [4]. </w:t>
+      </w:r>
+      <w:r>
+        <w:t xml:space="preserve">Semantic trajectory mining was used </w:t>
+      </w:r>
+      <w:r>
+        <w:t xml:space="preserve">to characterize and detect the audience of the Mobile world conference held in the Barcelona, 2012. </w:t>
+      </w:r>
+      <w:r>
+        <w:t>Whereas chord diagram was used to represent the semantic origin destination matrix of twitter trajectories.</w:t>
+      </w:r>
+      <w:r>
+        <w:t xml:space="preserve"> The visualization showed that before and during the conference week professional and other places trajectories are the most whereas after the conference food and shop services are increased in comparison to the other projections [5].</w:t>
+      </w:r>
+      <w:r>
+        <w:t xml:space="preserve"> Chord diagrams are used in the business process management to enhance the abstraction level of the employees when they are visualizing the dense social networks.</w:t>
+      </w:r>
+      <w:r>
+        <w:t xml:space="preserve"> </w:t>
+      </w:r>
+      <w:r>
+        <w:t>Chord diagram have showed the employees to recognize the contributions and associations of the teams that helps them greatly in understanding th</w:t>
+      </w:r>
+      <w:r>
+        <w:t xml:space="preserve">e process management [6]. </w:t>
+      </w:r>
+      <w:r>
+        <w:t>Cloud</w:t>
+      </w:r>
+      <w:r>
+        <w:t>o</w:t>
+      </w:r>
+      <w:r>
+        <w:t>p</w:t>
+      </w:r>
+      <w:r>
+        <w:t>s</w:t>
+      </w:r>
+      <w:r>
+        <w:t>y is</w:t>
+      </w:r>
+      <w:r>
+        <w:t xml:space="preserve"> proposed as a system to help user better understand how their personal data flows in the cloud services they are using. Chord diagram is used to provide an overall information about the flow of the use</w:t>
+      </w:r>
+      <w:r>
+        <w:t>r information. Whereas chord diagrams are also used to provide info</w:t>
+      </w:r>
+      <w:r>
+        <w:t>rmation to the service provider. The system also enabled the user without any technical background to understand how their personal information is floating in the third-party cloud services [7].</w:t>
+      </w:r>
+      <w:r>
+        <w:t xml:space="preserve"> </w:t>
+      </w:r>
+      <w:r>
+        <w:t>C</w:t>
+      </w:r>
+      <w:r>
+        <w:t xml:space="preserve">hord diagram is also helpful in recognizing the differences, patterns of the genome types and it is providing base for the necessary identification and analysis of the genomes. </w:t>
+      </w:r>
+      <w:r>
+        <w:t>This is achieved utilizing</w:t>
+      </w:r>
+      <w:r>
+        <w:t xml:space="preserve"> a system called Circos, </w:t>
+      </w:r>
+      <w:r>
+        <w:t xml:space="preserve">where users can also </w:t>
       </w:r>
       <w:r>
         <w:lastRenderedPageBreak/>
-        <w:t xml:space="preserve">coordinate plot, chord diagram, tree map. </w:t>
-      </w:r>
-      <w:r>
-        <w:t>The research participants in the research selected the chord diagram mostly for attempting to understand the data. But it made the least sense to the participan</w:t>
-      </w:r>
-      <w:r>
-        <w:t>ts in terms of the understanding the colors of the chord whereas participants were easily able to identify the meaning about the size of the chord</w:t>
-      </w:r>
-      <w:r>
-        <w:t xml:space="preserve"> </w:t>
-      </w:r>
-      <w:r>
-        <w:t xml:space="preserve">arcs </w:t>
-      </w:r>
-      <w:r>
-        <w:t>[2].</w:t>
-      </w:r>
-      <w:r>
-        <w:t xml:space="preserve"> Chord diagram is categorized as an interactive way to show relationships within a dataset to highlight the hidden patterns. The width of the chord shows the strength between the relationships and colors show the different types of the categories. </w:t>
-      </w:r>
-      <w:r>
-        <w:t xml:space="preserve">The chord diagram also </w:t>
-      </w:r>
-      <w:r>
-        <w:t>has</w:t>
-      </w:r>
-      <w:r>
-        <w:t xml:space="preserve"> the ability to represent big data based on interactions for a year or more [3].</w:t>
-      </w:r>
-      <w:r>
-        <w:t xml:space="preserve"> </w:t>
-      </w:r>
-      <w:r>
-        <w:t xml:space="preserve">Chord diagrams are also used for the data analysis purpose of the protein-protein interaction </w:t>
-      </w:r>
-      <w:r>
-        <w:t>i</w:t>
-      </w:r>
-      <w:r>
-        <w:t>n a tool called NetworkAnalyst. Along with the chord diagram, heatmaps are also used as a visualization technique for the analysis of the interactions. The visualizations allow researchers to explore the large datasets and recognize connections, patterns between these interactions so new biological hypotheses can be generated</w:t>
-      </w:r>
-      <w:r>
-        <w:t>. In these chord visualizations, the arcs represent the shared genes and the chords represent the expressed genes</w:t>
-      </w:r>
-      <w:r>
-        <w:t xml:space="preserve"> [4]. </w:t>
-      </w:r>
-      <w:r>
-        <w:t xml:space="preserve">Semantic trajectory mining was used </w:t>
-      </w:r>
-      <w:r>
-        <w:t xml:space="preserve">to characterize and detect the audience of the Mobile world conference held in the Barcelona, 2012. </w:t>
-      </w:r>
-      <w:r>
-        <w:t>Whereas chord diagram was used to represent the semantic origin destination matrix of twitter trajectories.</w:t>
-      </w:r>
-      <w:r>
-        <w:t xml:space="preserve"> The visualization showed that before and during the conference week professional and other places trajectories are the most whereas after the conference food and shop services are increased in comparison to the other projections [5].</w:t>
-      </w:r>
-      <w:r>
-        <w:t xml:space="preserve"> Chord diagrams are used in the business process management to enhance the abstraction level of the employees when they are visualizing the dense social networks.</w:t>
-      </w:r>
-      <w:r>
-        <w:t xml:space="preserve"> </w:t>
-      </w:r>
-      <w:r>
-        <w:t>Chord diagram have showed the employees to recognize the contributions and associations of the teams that helps them greatly in understanding th</w:t>
-      </w:r>
-      <w:r>
-        <w:t xml:space="preserve">e process management [6]. </w:t>
-      </w:r>
-      <w:r>
-        <w:t>Cloud</w:t>
-      </w:r>
-      <w:r>
-        <w:t>o</w:t>
-      </w:r>
-      <w:r>
-        <w:t>p</w:t>
-      </w:r>
-      <w:r>
-        <w:t>s</w:t>
-      </w:r>
-      <w:r>
-        <w:t>y is</w:t>
-      </w:r>
-      <w:r>
-        <w:t xml:space="preserve"> proposed as a system to help user better understand how their personal data flows in the cloud services they are using. Chord diagram is used to provide an overall information about the flow of the use</w:t>
-      </w:r>
-      <w:r>
-        <w:t>r information. Whereas chord diagrams are also used to provide info</w:t>
-      </w:r>
-      <w:r>
-        <w:t>rmation to the service provider. The system also enabled the user without any technical background to understand how their personal information is floating in the third-party cloud services [7].</w:t>
-      </w:r>
-      <w:r>
-        <w:t xml:space="preserve"> </w:t>
-      </w:r>
-      <w:r>
-        <w:t>C</w:t>
-      </w:r>
-      <w:r>
-        <w:t xml:space="preserve">hord diagram is also helpful in recognizing the differences, patterns of the genome types and it is providing base for the necessary identification and analysis of the genomes. </w:t>
-      </w:r>
-      <w:r>
-        <w:t>This is achieved utilizing</w:t>
-      </w:r>
-      <w:r>
-        <w:t xml:space="preserve"> a system called Circos, </w:t>
-      </w:r>
-      <w:r>
-        <w:t>where users can also build scatterplots, heat maps, line graphs</w:t>
+        <w:t>build scatterplots, heat maps, line graphs</w:t>
       </w:r>
       <w:r>
         <w:t xml:space="preserve"> [8]</w:t>
@@ -512,11 +521,7 @@
         <w:t xml:space="preserve"> below. </w:t>
       </w:r>
       <w:r>
-        <w:t xml:space="preserve">Firstly, we tried to categorize the themes that were mostly used based on the colors. The figure 1 (a) </w:t>
-      </w:r>
-      <w:r>
-        <w:lastRenderedPageBreak/>
-        <w:t xml:space="preserve">shows a mockup in which we brainstormed on how we can project this idea on the screen. Whereas Figure 1(b) shows the resulted </w:t>
+        <w:t xml:space="preserve">Firstly, we tried to categorize the themes that were mostly used based on the colors. The figure 1 (a) shows a mockup in which we brainstormed on how we can project this idea on the screen. Whereas Figure 1(b) shows the resulted </w:t>
       </w:r>
       <w:r>
         <w:rPr>
@@ -908,7 +913,11 @@
         <w:t xml:space="preserve">To answer our second research question, to explain how size of sets have changed overtime. We implemented the histogram along with the pie chart that displays the </w:t>
       </w:r>
       <w:r>
-        <w:t>top sets produced in the years and how they changed overtime. Initial mock ups of the ideas are displayed in the</w:t>
+        <w:t xml:space="preserve">top sets produced in the years </w:t>
+      </w:r>
+      <w:r>
+        <w:lastRenderedPageBreak/>
+        <w:t>and how they changed overtime. Initial mock ups of the ideas are displayed in the</w:t>
       </w:r>
       <w:r>
         <w:t xml:space="preserve"> figure 3 below.</w:t>
@@ -922,116 +931,14 @@
         <w:rPr>
           <w:noProof/>
         </w:rPr>
-        <w:pict w14:anchorId="5E5EC7B7">
-          <v:shape id="_x0000_s1028" type="#_x0000_t202" style="position:absolute;left:0;text-align:left;margin-left:4pt;margin-top:147.5pt;width:225.05pt;height:31.5pt;z-index:251667456;mso-wrap-edited:f;mso-position-horizontal-relative:text;mso-position-vertical-relative:text" wrapcoords="0 0 21600 0 21600 21600 0 21600 0 0" filled="f" stroked="f">
-            <v:fill o:detectmouseclick="t"/>
-            <v:textbox style="mso-fit-shape-to-text:t" inset="0,0,0,0">
-              <w:txbxContent>
-                <w:p>
-                  <w:pPr>
-                    <w:pStyle w:val="Caption"/>
-                    <w:numPr>
-                      <w:ilvl w:val="0"/>
-                      <w:numId w:val="0"/>
-                    </w:numPr>
-                    <w:jc w:val="left"/>
-                    <w:rPr>
-                      <w:rFonts w:ascii="Times" w:hAnsi="Times"/>
-                      <w:b/>
-                      <w:noProof/>
-                      <w:sz w:val="11"/>
-                    </w:rPr>
-                  </w:pPr>
-                  <w:r>
-                    <w:rPr>
-                      <w:b/>
-                      <w:sz w:val="10"/>
-                    </w:rPr>
-                    <w:t xml:space="preserve">.         </w:t>
-                  </w:r>
-                  <w:r>
-                    <w:rPr>
-                      <w:b/>
-                      <w:sz w:val="10"/>
-                    </w:rPr>
-                    <w:t xml:space="preserve">Figure </w:t>
-                  </w:r>
-                  <w:r>
-                    <w:rPr>
-                      <w:b/>
-                      <w:sz w:val="10"/>
-                    </w:rPr>
-                    <w:fldChar w:fldCharType="begin"/>
-                  </w:r>
-                  <w:r>
-                    <w:rPr>
-                      <w:b/>
-                      <w:sz w:val="10"/>
-                    </w:rPr>
-                    <w:instrText xml:space="preserve"> SEQ Figure \* ARABIC </w:instrText>
-                  </w:r>
-                  <w:r>
-                    <w:rPr>
-                      <w:b/>
-                      <w:sz w:val="10"/>
-                    </w:rPr>
-                    <w:fldChar w:fldCharType="separate"/>
-                  </w:r>
-                  <w:r>
-                    <w:rPr>
-                      <w:b/>
-                      <w:noProof/>
-                      <w:sz w:val="10"/>
-                    </w:rPr>
-                    <w:t>3</w:t>
-                  </w:r>
-                  <w:r>
-                    <w:rPr>
-                      <w:b/>
-                      <w:sz w:val="10"/>
-                    </w:rPr>
-                    <w:fldChar w:fldCharType="end"/>
-                  </w:r>
-                  <w:r>
-                    <w:rPr>
-                      <w:b/>
-                      <w:sz w:val="10"/>
-                    </w:rPr>
-                    <w:t>: Conceptualizing</w:t>
-                  </w:r>
-                  <w:r>
-                    <w:rPr>
-                      <w:b/>
-                      <w:sz w:val="10"/>
-                    </w:rPr>
-                    <w:t xml:space="preserve"> second visualization detailing</w:t>
-                  </w:r>
-                  <w:r>
-                    <w:rPr>
-                      <w:b/>
-                      <w:sz w:val="10"/>
-                    </w:rPr>
-                    <w:t xml:space="preserve"> how size of sets changed</w:t>
-                  </w:r>
-                </w:p>
-              </w:txbxContent>
-            </v:textbox>
-            <w10:wrap type="tight"/>
-          </v:shape>
-        </w:pict>
-      </w:r>
-      <w:r>
-        <w:rPr>
-          <w:noProof/>
-        </w:rPr>
         <w:drawing>
-          <wp:anchor distT="0" distB="0" distL="114300" distR="114300" simplePos="0" relativeHeight="251665408" behindDoc="0" locked="0" layoutInCell="1" allowOverlap="1" wp14:anchorId="5A63AA17" wp14:editId="5B307055">
+          <wp:anchor distT="0" distB="0" distL="114300" distR="114300" simplePos="0" relativeHeight="251665408" behindDoc="0" locked="0" layoutInCell="1" allowOverlap="1" wp14:anchorId="5A63AA17" wp14:editId="49605447">
             <wp:simplePos x="0" y="0"/>
             <wp:positionH relativeFrom="column">
-              <wp:posOffset>50800</wp:posOffset>
+              <wp:posOffset>13335</wp:posOffset>
             </wp:positionH>
             <wp:positionV relativeFrom="paragraph">
-              <wp:posOffset>127000</wp:posOffset>
+              <wp:posOffset>205740</wp:posOffset>
             </wp:positionV>
             <wp:extent cx="2858135" cy="1689100"/>
             <wp:effectExtent l="0" t="0" r="0" b="0"/>
@@ -1095,14 +1002,121 @@
           </wp:anchor>
         </w:drawing>
       </w:r>
+      <w:r>
+        <w:rPr>
+          <w:noProof/>
+        </w:rPr>
+        <w:pict w14:anchorId="5E5EC7B7">
+          <v:shape id="_x0000_s1028" type="#_x0000_t202" style="position:absolute;left:0;text-align:left;margin-left:4pt;margin-top:147.5pt;width:225.05pt;height:31.5pt;z-index:251667456;mso-wrap-edited:f;mso-position-horizontal-relative:text;mso-position-vertical-relative:text" wrapcoords="0 0 21600 0 21600 21600 0 21600 0 0" filled="f" stroked="f">
+            <v:fill o:detectmouseclick="t"/>
+            <v:textbox style="mso-fit-shape-to-text:t" inset="0,0,0,0">
+              <w:txbxContent>
+                <w:p>
+                  <w:pPr>
+                    <w:pStyle w:val="Caption"/>
+                    <w:numPr>
+                      <w:ilvl w:val="0"/>
+                      <w:numId w:val="0"/>
+                    </w:numPr>
+                    <w:jc w:val="left"/>
+                    <w:rPr>
+                      <w:rFonts w:ascii="Times" w:hAnsi="Times"/>
+                      <w:b/>
+                      <w:noProof/>
+                      <w:sz w:val="11"/>
+                    </w:rPr>
+                  </w:pPr>
+                  <w:r>
+                    <w:rPr>
+                      <w:b/>
+                      <w:sz w:val="10"/>
+                    </w:rPr>
+                    <w:t xml:space="preserve">.         </w:t>
+                  </w:r>
+                  <w:r>
+                    <w:rPr>
+                      <w:b/>
+                      <w:sz w:val="10"/>
+                    </w:rPr>
+                    <w:t xml:space="preserve">Figure </w:t>
+                  </w:r>
+                  <w:r>
+                    <w:rPr>
+                      <w:b/>
+                      <w:sz w:val="10"/>
+                    </w:rPr>
+                    <w:fldChar w:fldCharType="begin"/>
+                  </w:r>
+                  <w:r>
+                    <w:rPr>
+                      <w:b/>
+                      <w:sz w:val="10"/>
+                    </w:rPr>
+                    <w:instrText xml:space="preserve"> SEQ Figure \* ARABIC </w:instrText>
+                  </w:r>
+                  <w:r>
+                    <w:rPr>
+                      <w:b/>
+                      <w:sz w:val="10"/>
+                    </w:rPr>
+                    <w:fldChar w:fldCharType="separate"/>
+                  </w:r>
+                  <w:r>
+                    <w:rPr>
+                      <w:b/>
+                      <w:noProof/>
+                      <w:sz w:val="10"/>
+                    </w:rPr>
+                    <w:t>3</w:t>
+                  </w:r>
+                  <w:r>
+                    <w:rPr>
+                      <w:b/>
+                      <w:sz w:val="10"/>
+                    </w:rPr>
+                    <w:fldChar w:fldCharType="end"/>
+                  </w:r>
+                  <w:r>
+                    <w:rPr>
+                      <w:b/>
+                      <w:sz w:val="10"/>
+                    </w:rPr>
+                    <w:t>: Conceptualizing</w:t>
+                  </w:r>
+                  <w:r>
+                    <w:rPr>
+                      <w:b/>
+                      <w:sz w:val="10"/>
+                    </w:rPr>
+                    <w:t xml:space="preserve"> second visualization detailing</w:t>
+                  </w:r>
+                  <w:r>
+                    <w:rPr>
+                      <w:b/>
+                      <w:sz w:val="10"/>
+                    </w:rPr>
+                    <w:t xml:space="preserve"> how size of sets changed</w:t>
+                  </w:r>
+                </w:p>
+              </w:txbxContent>
+            </v:textbox>
+            <w10:wrap type="tight"/>
+          </v:shape>
+        </w:pict>
+      </w:r>
     </w:p>
     <w:p>
       <w:pPr>
         <w:pStyle w:val="BodyNoIndent"/>
       </w:pPr>
       <w:r>
-        <w:lastRenderedPageBreak/>
-        <w:t>For showing the trend of the sets that were used mostly in the Lego manufacturing, we thought it can be best projected using some mix of visualizations. But we encounter challenge on how to show merge these visualizations together and show meaningful data. The figure 4 below shows the implementation of the conceptual framework in the figure 3.</w:t>
+        <w:t>For showing the trend of the sets that were used mostly in the Lego manufacturing, we thought it can be best projected using some mix of visualizations. But we encounter challenge on how to show merge these visualizations together and show meaningful data. The figure 4 below shows the implementatio</w:t>
+      </w:r>
+      <w:r>
+        <w:t>n of the conceptual framework from</w:t>
+      </w:r>
+      <w:r>
+        <w:t xml:space="preserve"> the figure 3.</w:t>
       </w:r>
     </w:p>
     <w:p>
@@ -1292,33 +1306,357 @@
     </w:p>
     <w:p>
       <w:pPr>
+        <w:pStyle w:val="Heading2"/>
+      </w:pPr>
+      <w:r>
+        <w:t>Findings</w:t>
+      </w:r>
+    </w:p>
+    <w:p>
+      <w:pPr>
         <w:pStyle w:val="BodyNoIndent"/>
       </w:pPr>
+      <w:r>
+        <w:t>From the chord diagram, we</w:t>
+      </w:r>
+      <w:r>
+        <w:t xml:space="preserve"> were able to find that S</w:t>
+      </w:r>
+      <w:r>
+        <w:t>tarwars was the most</w:t>
+      </w:r>
+      <w:r>
+        <w:t xml:space="preserve"> theme produced in the </w:t>
+      </w:r>
+      <w:r>
+        <w:t xml:space="preserve">last thirteen years and it reached its maximum production during the 2016. </w:t>
+      </w:r>
+      <w:r>
+        <w:t>After Starwars theme, City theme was the second most common theme produced in the last thirteen years</w:t>
+      </w:r>
+      <w:r>
+        <w:t xml:space="preserve"> and it was produced most during the year 2014</w:t>
+      </w:r>
+      <w:r>
+        <w:t>.</w:t>
+      </w:r>
+      <w:r>
+        <w:t xml:space="preserve"> </w:t>
+      </w:r>
+      <w:r>
+        <w:t xml:space="preserve"> </w:t>
+      </w:r>
+      <w:r>
+        <w:t xml:space="preserve">Whereas Friends was the least theme produced </w:t>
+      </w:r>
+      <w:r>
+        <w:t xml:space="preserve">during the last five years since Lego started manufacturing Friends theme from the last half decade. </w:t>
+      </w:r>
+    </w:p>
+    <w:p>
+      <w:pPr>
+        <w:pStyle w:val="BodyNoIndent"/>
+      </w:pPr>
+    </w:p>
+    <w:p>
+      <w:pPr>
+        <w:pStyle w:val="BodyNoIndent"/>
+      </w:pPr>
+      <w:r>
+        <w:t xml:space="preserve">From the mix of histogram and chord diagram for exploring the manufacturing of sets over the years. </w:t>
+      </w:r>
+      <w:r>
+        <w:t xml:space="preserve">We found that Starwars was </w:t>
+      </w:r>
+      <w:r>
+        <w:t xml:space="preserve">most created individual set over the last decade. Based on overall </w:t>
+      </w:r>
+      <w:r>
+        <w:t>production, it’s percentage consisted of almost ten percent. Whereas Friends was the least set produced from the start of its production from 2012-2017.</w:t>
+      </w:r>
+      <w:r>
+        <w:t xml:space="preserve"> Also, City set was least manufactured during the years 2012 when compared to its overall production. </w:t>
+      </w:r>
+    </w:p>
+    <w:p>
+      <w:pPr>
+        <w:pStyle w:val="BodyNoIndent"/>
+      </w:pPr>
     </w:p>
     <w:p>
       <w:pPr>
         <w:pStyle w:val="Heading2"/>
       </w:pPr>
       <w:r>
-        <w:t>Findings</w:t>
+        <w:t>Cleaning dataset</w:t>
       </w:r>
     </w:p>
     <w:p>
       <w:pPr>
         <w:pStyle w:val="BodyNoIndent"/>
       </w:pPr>
+      <w:r>
+        <w:t xml:space="preserve">We selected Lego database that contained millions of Lego records from more than fifty years [12]. </w:t>
+      </w:r>
+      <w:r>
+        <w:t xml:space="preserve">The original dataset was sparse and we had to create a </w:t>
+      </w:r>
+      <w:r>
+        <w:t>schema about the primary keys and how to merge the data together that we need to an</w:t>
+      </w:r>
+      <w:r>
+        <w:t>swer our questions. The figure 5</w:t>
+      </w:r>
+      <w:r>
+        <w:t xml:space="preserve"> be</w:t>
+      </w:r>
+      <w:r>
+        <w:t xml:space="preserve">low shows the </w:t>
+      </w:r>
+      <w:r>
+        <w:t>conce</w:t>
+      </w:r>
+      <w:r>
+        <w:t>ptual schema that was generated for each table.</w:t>
+      </w:r>
     </w:p>
     <w:p>
       <w:pPr>
         <w:pStyle w:val="BodyNoIndent"/>
       </w:pPr>
-    </w:p>
-    <w:p>
-      <w:pPr>
-        <w:pStyle w:val="Heading2"/>
-      </w:pPr>
-      <w:r>
-        <w:t>Cleaning dataset</w:t>
+      <w:r>
+        <w:rPr>
+          <w:noProof/>
+        </w:rPr>
+        <w:pict w14:anchorId="764CF3E3">
+          <v:shape id="_x0000_s1033" type="#_x0000_t202" style="position:absolute;left:0;text-align:left;margin-left:4.2pt;margin-top:137.7pt;width:234.05pt;height:31.5pt;z-index:251673600;mso-wrap-edited:f;mso-position-horizontal-relative:text;mso-position-vertical-relative:text" wrapcoords="0 0 21600 0 21600 21600 0 21600 0 0" filled="f" stroked="f">
+            <v:fill o:detectmouseclick="t"/>
+            <v:textbox style="mso-fit-shape-to-text:t" inset="0,0,0,0">
+              <w:txbxContent>
+                <w:p>
+                  <w:pPr>
+                    <w:pStyle w:val="Caption"/>
+                    <w:numPr>
+                      <w:ilvl w:val="0"/>
+                      <w:numId w:val="0"/>
+                    </w:numPr>
+                    <w:ind w:left="893" w:hanging="360"/>
+                    <w:jc w:val="left"/>
+                    <w:rPr>
+                      <w:rFonts w:ascii="Times" w:hAnsi="Times"/>
+                      <w:b/>
+                      <w:noProof/>
+                      <w:sz w:val="11"/>
+                    </w:rPr>
+                  </w:pPr>
+                  <w:r>
+                    <w:rPr>
+                      <w:b/>
+                      <w:sz w:val="10"/>
+                    </w:rPr>
+                    <w:t xml:space="preserve">                                 </w:t>
+                  </w:r>
+                  <w:r>
+                    <w:rPr>
+                      <w:b/>
+                      <w:sz w:val="10"/>
+                    </w:rPr>
+                    <w:t xml:space="preserve">Figure </w:t>
+                  </w:r>
+                  <w:r>
+                    <w:rPr>
+                      <w:b/>
+                      <w:sz w:val="10"/>
+                    </w:rPr>
+                    <w:fldChar w:fldCharType="begin"/>
+                  </w:r>
+                  <w:r>
+                    <w:rPr>
+                      <w:b/>
+                      <w:sz w:val="10"/>
+                    </w:rPr>
+                    <w:instrText xml:space="preserve"> SEQ Figure \* ARABIC </w:instrText>
+                  </w:r>
+                  <w:r>
+                    <w:rPr>
+                      <w:b/>
+                      <w:sz w:val="10"/>
+                    </w:rPr>
+                    <w:fldChar w:fldCharType="separate"/>
+                  </w:r>
+                  <w:r>
+                    <w:rPr>
+                      <w:b/>
+                      <w:noProof/>
+                      <w:sz w:val="10"/>
+                    </w:rPr>
+                    <w:t>5</w:t>
+                  </w:r>
+                  <w:r>
+                    <w:rPr>
+                      <w:b/>
+                      <w:sz w:val="10"/>
+                    </w:rPr>
+                    <w:fldChar w:fldCharType="end"/>
+                  </w:r>
+                  <w:r>
+                    <w:rPr>
+                      <w:b/>
+                      <w:sz w:val="10"/>
+                    </w:rPr>
+                    <w:t>: Schema of the dataset</w:t>
+                  </w:r>
+                </w:p>
+              </w:txbxContent>
+            </v:textbox>
+            <w10:wrap type="tight"/>
+          </v:shape>
+        </w:pict>
+      </w:r>
+      <w:r>
+        <w:rPr>
+          <w:noProof/>
+        </w:rPr>
+        <w:drawing>
+          <wp:anchor distT="0" distB="0" distL="114300" distR="114300" simplePos="0" relativeHeight="251671552" behindDoc="0" locked="0" layoutInCell="1" allowOverlap="1" wp14:anchorId="71EFAC12" wp14:editId="2BDC36B8">
+            <wp:simplePos x="0" y="0"/>
+            <wp:positionH relativeFrom="column">
+              <wp:posOffset>53340</wp:posOffset>
+            </wp:positionH>
+            <wp:positionV relativeFrom="paragraph">
+              <wp:posOffset>205740</wp:posOffset>
+            </wp:positionV>
+            <wp:extent cx="2972435" cy="1485900"/>
+            <wp:effectExtent l="0" t="0" r="0" b="0"/>
+            <wp:wrapTight wrapText="bothSides">
+              <wp:wrapPolygon edited="0">
+                <wp:start x="0" y="0"/>
+                <wp:lineTo x="0" y="21415"/>
+                <wp:lineTo x="21411" y="21415"/>
+                <wp:lineTo x="21411" y="0"/>
+                <wp:lineTo x="0" y="0"/>
+              </wp:wrapPolygon>
+            </wp:wrapTight>
+            <wp:docPr id="4" name="Picture 4" descr="../../../Downloads/IMG_5731.JPG"/>
+            <wp:cNvGraphicFramePr>
+              <a:graphicFrameLocks xmlns:a="http://schemas.openxmlformats.org/drawingml/2006/main" noChangeAspect="1"/>
+            </wp:cNvGraphicFramePr>
+            <a:graphic xmlns:a="http://schemas.openxmlformats.org/drawingml/2006/main">
+              <a:graphicData uri="http://schemas.openxmlformats.org/drawingml/2006/picture">
+                <pic:pic xmlns:pic="http://schemas.openxmlformats.org/drawingml/2006/picture">
+                  <pic:nvPicPr>
+                    <pic:cNvPr id="0" name="Picture 1" descr="../../../Downloads/IMG_5731.JPG"/>
+                    <pic:cNvPicPr>
+                      <a:picLocks noChangeAspect="1" noChangeArrowheads="1"/>
+                    </pic:cNvPicPr>
+                  </pic:nvPicPr>
+                  <pic:blipFill>
+                    <a:blip r:embed="rId11" cstate="print">
+                      <a:extLst>
+                        <a:ext uri="{28A0092B-C50C-407E-A947-70E740481C1C}">
+                          <a14:useLocalDpi xmlns:a14="http://schemas.microsoft.com/office/drawing/2010/main" val="0"/>
+                        </a:ext>
+                      </a:extLst>
+                    </a:blip>
+                    <a:srcRect/>
+                    <a:stretch>
+                      <a:fillRect/>
+                    </a:stretch>
+                  </pic:blipFill>
+                  <pic:spPr bwMode="auto">
+                    <a:xfrm>
+                      <a:off x="0" y="0"/>
+                      <a:ext cx="2972435" cy="1485900"/>
+                    </a:xfrm>
+                    <a:prstGeom prst="rect">
+                      <a:avLst/>
+                    </a:prstGeom>
+                    <a:noFill/>
+                    <a:ln>
+                      <a:noFill/>
+                    </a:ln>
+                  </pic:spPr>
+                </pic:pic>
+              </a:graphicData>
+            </a:graphic>
+            <wp14:sizeRelH relativeFrom="page">
+              <wp14:pctWidth>0</wp14:pctWidth>
+            </wp14:sizeRelH>
+            <wp14:sizeRelV relativeFrom="page">
+              <wp14:pctHeight>0</wp14:pctHeight>
+            </wp14:sizeRelV>
+          </wp:anchor>
+        </w:drawing>
+      </w:r>
+    </w:p>
+    <w:p>
+      <w:pPr>
+        <w:pStyle w:val="BodyNoIndent"/>
+      </w:pPr>
+      <w:r>
+        <w:t xml:space="preserve">In the figure 5 above, we </w:t>
+      </w:r>
+      <w:r>
+        <w:t xml:space="preserve">extracted all the fields from the tables and highlighted the primary keys in them. Further, we mapped how the primary keys are working as the foreign keys in the other tables, </w:t>
+      </w:r>
+      <w:r>
+        <w:t xml:space="preserve">which are highlighted using </w:t>
+      </w:r>
+      <w:r>
+        <w:t>the black arrows</w:t>
+      </w:r>
+      <w:r>
+        <w:t xml:space="preserve">. </w:t>
+      </w:r>
+      <w:r>
+        <w:t xml:space="preserve">The schema helped us to identify </w:t>
+      </w:r>
+      <w:r>
+        <w:t>which columns to merge together while created the new table for answering our dataset.</w:t>
+      </w:r>
+    </w:p>
+    <w:p>
+      <w:pPr>
+        <w:pStyle w:val="BodyNoIndent"/>
+      </w:pPr>
+      <w:r>
+        <w:t>After joining of</w:t>
+      </w:r>
+      <w:r>
+        <w:t xml:space="preserve"> </w:t>
+      </w:r>
+      <w:r>
+        <w:t>dataset, it</w:t>
+      </w:r>
+      <w:r>
+        <w:t xml:space="preserve"> contained manufac</w:t>
+      </w:r>
+      <w:r>
+        <w:t>turing data of the Lego from 195</w:t>
+      </w:r>
+      <w:r>
+        <w:t>0s</w:t>
+      </w:r>
+      <w:r>
+        <w:t>, but w</w:t>
+      </w:r>
+      <w:r>
+        <w:t>hen we first mapped this data onto</w:t>
+      </w:r>
+      <w:r>
+        <w:t xml:space="preserve"> </w:t>
+      </w:r>
+      <w:r>
+        <w:t xml:space="preserve">the visualization it </w:t>
+      </w:r>
+      <w:r>
+        <w:t>showed immense values</w:t>
+      </w:r>
+      <w:r>
+        <w:t>.</w:t>
+      </w:r>
+      <w:r>
+        <w:t xml:space="preserve"> So we applied filters based on the themes and no of years on the chord diagram for facilitating the process of exploration.</w:t>
       </w:r>
       <w:bookmarkStart w:id="0" w:name="_GoBack"/>
       <w:bookmarkEnd w:id="0"/>
@@ -1340,37 +1678,6 @@
       <w:pPr>
         <w:pStyle w:val="BodyNoIndent"/>
       </w:pPr>
-      <w:r>
-        <w:t>Lore praesent luptatum zzril delenit augue duis dolore te feugait nulla facilisi.</w:t>
-      </w:r>
-    </w:p>
-    <w:p>
-      <w:pPr>
-        <w:pStyle w:val="Heading1"/>
-      </w:pPr>
-      <w:r>
-        <w:t>Conclusion</w:t>
-      </w:r>
-    </w:p>
-    <w:p>
-      <w:pPr>
-        <w:pStyle w:val="BodyNoIndent"/>
-      </w:pPr>
-      <w:r>
-        <w:t>Lorem ipsum.</w:t>
-      </w:r>
-    </w:p>
-    <w:p>
-      <w:pPr>
-        <w:pStyle w:val="Body"/>
-      </w:pPr>
-      <w:r>
-        <w:t>Lorem ipsum dolor sit amet, consectetuer adipiscing elit, sed diam nonummy nibh euismod tincidunt ut laoreet dolore magna aliquam erat volutpat. Ut wisi enim ad minim veniam, quis nostrud exercit</w:t>
-      </w:r>
-      <w:r>
-        <w:softHyphen/>
-        <w:t>ation ullamcorper suscipit lobortis nisl ut aliquip ex ea commodo consequat. Duis autem vel eum iriure dolor in hendrerit in vulpu-tate velit esse molestie consequat.</w:t>
-      </w:r>
     </w:p>
     <w:p>
       <w:pPr>
@@ -1555,14 +1862,7 @@
         <w:rPr>
           <w:shd w:val="clear" w:color="auto" w:fill="FFFFFF"/>
         </w:rPr>
-        <w:t xml:space="preserve">Gabrielli, L., Rinzivillo, S., Ronzano, F., &amp; Villatoro, D. (2014). From tweets to semantic trajectories: mining anomalous urban </w:t>
-      </w:r>
-      <w:r>
-        <w:rPr>
-          <w:shd w:val="clear" w:color="auto" w:fill="FFFFFF"/>
-        </w:rPr>
-        <w:lastRenderedPageBreak/>
-        <w:t>mobility patterns. In </w:t>
+        <w:t>Gabrielli, L., Rinzivillo, S., Ronzano, F., &amp; Villatoro, D. (2014). From tweets to semantic trajectories: mining anomalous urban mobility patterns. In </w:t>
       </w:r>
       <w:r>
         <w:rPr>
@@ -1622,7 +1922,14 @@
         <w:rPr>
           <w:shd w:val="clear" w:color="auto" w:fill="FFFFFF"/>
         </w:rPr>
-        <w:t>Zavou, A., Pappas, V., Kemerlis, V. P., Polychronakis, M., Portokalidis, G., &amp; Keromytis, A. D. (2013, July). Cloudopsy: An autopsy of data flows in the cloud. In </w:t>
+        <w:t xml:space="preserve">Zavou, A., Pappas, V., Kemerlis, V. P., Polychronakis, M., Portokalidis, G., &amp; Keromytis, A. D. (2013, July). Cloudopsy: An </w:t>
+      </w:r>
+      <w:r>
+        <w:rPr>
+          <w:shd w:val="clear" w:color="auto" w:fill="FFFFFF"/>
+        </w:rPr>
+        <w:lastRenderedPageBreak/>
+        <w:t>autopsy of data flows in the cloud. In </w:t>
       </w:r>
       <w:r>
         <w:rPr>
@@ -1762,9 +2069,15 @@
         <w:pStyle w:val="Reference"/>
       </w:pPr>
       <w:r>
-        <w:t xml:space="preserve">Lego products, available at : </w:t>
-      </w:r>
-      <w:hyperlink r:id="rId11" w:history="1">
+        <w:t xml:space="preserve">Lego products, available </w:t>
+      </w:r>
+      <w:r>
+        <w:t>at:</w:t>
+      </w:r>
+      <w:r>
+        <w:t xml:space="preserve"> </w:t>
+      </w:r>
+      <w:hyperlink r:id="rId12" w:history="1">
         <w:r>
           <w:rPr>
             <w:rStyle w:val="Hyperlink"/>
@@ -1774,6 +2087,17 @@
       </w:hyperlink>
       <w:r>
         <w:t xml:space="preserve"> </w:t>
+      </w:r>
+    </w:p>
+    <w:p>
+      <w:pPr>
+        <w:pStyle w:val="Reference"/>
+      </w:pPr>
+      <w:r>
+        <w:t xml:space="preserve">Lego database, available at: </w:t>
+      </w:r>
+      <w:r>
+        <w:t>https://www.kaggle.com/rtatman/lego-database</w:t>
       </w:r>
     </w:p>
     <w:p>

</xml_diff>